<commit_message>
almost done with capstone paper
</commit_message>
<xml_diff>
--- a/Week2_Usefulness_DataMining/BachmeierNTIM8130-2.docx
+++ b/Week2_Usefulness_DataMining/BachmeierNTIM8130-2.docx
@@ -164,6 +164,7 @@
           <w:id w:val="-328754169"/>
           <w:citation/>
         </w:sdtPr>
+        <w:sdtEndPr/>
         <w:sdtContent>
           <w:r>
             <w:fldChar w:fldCharType="begin"/>
@@ -228,7 +229,13 @@
         <w:t xml:space="preserve">citations.  </w:t>
       </w:r>
       <w:r>
-        <w:t xml:space="preserve">According to NYC Health (2020), “a </w:t>
+        <w:t xml:space="preserve">According to NYC Health (2020), </w:t>
+      </w:r>
+      <w:r>
+        <w:t>"</w:t>
+      </w:r>
+      <w:r>
+        <w:t xml:space="preserve">a </w:t>
       </w:r>
       <w:r>
         <w:t xml:space="preserve">business </w:t>
@@ -255,7 +262,7 @@
         <w:t xml:space="preserve"> inspection.</w:t>
       </w:r>
       <w:r>
-        <w:t>”</w:t>
+        <w:t>"</w:t>
       </w:r>
     </w:p>
     <w:p>
@@ -281,10 +288,7 @@
         <w:t xml:space="preserve">establishments are in good standing versus </w:t>
       </w:r>
       <w:r>
-        <w:t>5% receiving a grade of C.</w:t>
-      </w:r>
-      <w:r>
-        <w:t xml:space="preserve">  </w:t>
+        <w:t xml:space="preserve">5% receiving a grade of C.  </w:t>
       </w:r>
       <w:r>
         <w:t xml:space="preserve">There are several outliers, such as </w:t>
@@ -301,7 +305,13 @@
         <w:t xml:space="preserve">receives </w:t>
       </w:r>
       <w:r>
-        <w:t xml:space="preserve">the most infractions, followed by McDonalds and Star Bucks, in part due to </w:t>
+        <w:t>the most infractions, followed by McDonald</w:t>
+      </w:r>
+      <w:r>
+        <w:t>'</w:t>
+      </w:r>
+      <w:r>
+        <w:t xml:space="preserve">s and Star Bucks, in part due to </w:t>
       </w:r>
       <w:proofErr w:type="gramStart"/>
       <w:r>
@@ -349,14 +359,27 @@
       <w:r>
         <w:t xml:space="preserve">Figure </w:t>
       </w:r>
-      <w:fldSimple w:instr=" SEQ Figure \* ARABIC ">
-        <w:r>
-          <w:rPr>
-            <w:noProof/>
-          </w:rPr>
-          <w:t>1</w:t>
-        </w:r>
-      </w:fldSimple>
+      <w:r>
+        <w:fldChar w:fldCharType="begin"/>
+      </w:r>
+      <w:r>
+        <w:instrText xml:space="preserve"> SEQ Figure \* ARABIC </w:instrText>
+      </w:r>
+      <w:r>
+        <w:fldChar w:fldCharType="separate"/>
+      </w:r>
+      <w:r>
+        <w:rPr>
+          <w:noProof/>
+        </w:rPr>
+        <w:t>1</w:t>
+      </w:r>
+      <w:r>
+        <w:rPr>
+          <w:noProof/>
+        </w:rPr>
+        <w:fldChar w:fldCharType="end"/>
+      </w:r>
       <w:r>
         <w:t xml:space="preserve"> Citations by Borough</w:t>
       </w:r>
@@ -425,24 +448,14 @@
         <w:lastRenderedPageBreak/>
         <w:t xml:space="preserve">Table </w:t>
       </w:r>
-      <w:r>
-        <w:fldChar w:fldCharType="begin"/>
-      </w:r>
-      <w:r>
-        <w:instrText xml:space="preserve"> SEQ Table \* ARABIC </w:instrText>
-      </w:r>
-      <w:r>
-        <w:fldChar w:fldCharType="separate"/>
-      </w:r>
-      <w:r>
-        <w:rPr>
-          <w:noProof/>
-        </w:rPr>
-        <w:t>1</w:t>
-      </w:r>
-      <w:r>
-        <w:fldChar w:fldCharType="end"/>
-      </w:r>
+      <w:fldSimple w:instr=" SEQ Table \* ARABIC ">
+        <w:r>
+          <w:rPr>
+            <w:noProof/>
+          </w:rPr>
+          <w:t>1</w:t>
+        </w:r>
+      </w:fldSimple>
       <w:r>
         <w:t>: Machine Learning Algorithms Used</w:t>
       </w:r>
@@ -532,7 +545,7 @@
               <w:cnfStyle w:val="000000100000" w:firstRow="0" w:lastRow="0" w:firstColumn="0" w:lastColumn="0" w:oddVBand="0" w:evenVBand="0" w:oddHBand="1" w:evenHBand="0" w:firstRowFirstColumn="0" w:firstRowLastColumn="0" w:lastRowFirstColumn="0" w:lastRowLastColumn="0"/>
             </w:pPr>
             <w:r>
-              <w:t>Maps numeric features to a numeric range.</w:t>
+              <w:t>Maps numeric features to a numeric range</w:t>
             </w:r>
           </w:p>
         </w:tc>
@@ -577,7 +590,7 @@
               <w:cnfStyle w:val="000000000000" w:firstRow="0" w:lastRow="0" w:firstColumn="0" w:lastColumn="0" w:oddVBand="0" w:evenVBand="0" w:oddHBand="0" w:evenHBand="0" w:firstRowFirstColumn="0" w:firstRowLastColumn="0" w:lastRowFirstColumn="0" w:lastRowLastColumn="0"/>
             </w:pPr>
             <w:r>
-              <w:t>Maps vectorized labels to a numeric range.</w:t>
+              <w:t>Maps vectorized labels to a numeric range</w:t>
             </w:r>
           </w:p>
         </w:tc>
@@ -590,13 +603,22 @@
               <w:cnfStyle w:val="000000000000" w:firstRow="0" w:lastRow="0" w:firstColumn="0" w:lastColumn="0" w:oddVBand="0" w:evenVBand="0" w:oddHBand="0" w:evenHBand="0" w:firstRowFirstColumn="0" w:firstRowLastColumn="0" w:lastRowFirstColumn="0" w:lastRowLastColumn="0"/>
             </w:pPr>
             <w:r>
-              <w:t xml:space="preserve">Effective with many </w:t>
+              <w:t>M</w:t>
+            </w:r>
+            <w:r>
+              <w:t xml:space="preserve">any </w:t>
             </w:r>
             <w:r>
               <w:t>predictions</w:t>
             </w:r>
             <w:r>
-              <w:t xml:space="preserve"> in general ballpark</w:t>
+              <w:t xml:space="preserve"> in </w:t>
+            </w:r>
+            <w:r>
+              <w:t xml:space="preserve">the </w:t>
+            </w:r>
+            <w:r>
+              <w:t>general ballpark</w:t>
             </w:r>
           </w:p>
         </w:tc>
@@ -806,7 +828,7 @@
         <w:t xml:space="preserve">higher </w:t>
       </w:r>
       <w:r>
-        <w:t xml:space="preserve">scores represent more </w:t>
+        <w:t xml:space="preserve">scores represent </w:t>
       </w:r>
       <w:r>
         <w:t>egregious</w:t>
@@ -836,13 +858,13 @@
         <w:t xml:space="preserve"> </w:t>
       </w:r>
       <w:r>
-        <w:t>‘</w:t>
+        <w:t>'</w:t>
       </w:r>
       <w:r>
         <w:t>Cuisine Description, Critical Flag, Violation Code, Inspection Type</w:t>
       </w:r>
       <w:r>
-        <w:t>’</w:t>
+        <w:t>'</w:t>
       </w:r>
       <w:r>
         <w:t xml:space="preserve"> </w:t>
@@ -872,7 +894,13 @@
       </w:r>
       <w:proofErr w:type="spellStart"/>
       <w:r>
-        <w:t>Learn’s</w:t>
+        <w:t>Learn</w:t>
+      </w:r>
+      <w:r>
+        <w:t>'</w:t>
+      </w:r>
+      <w:r>
+        <w:t>s</w:t>
       </w:r>
       <w:proofErr w:type="spellEnd"/>
       <w:r>
@@ -891,7 +919,10 @@
         <w:t>This initial experiment</w:t>
       </w:r>
       <w:r>
-        <w:t>’s</w:t>
+        <w:t>'</w:t>
+      </w:r>
+      <w:r>
+        <w:t>s</w:t>
       </w:r>
       <w:r>
         <w:t xml:space="preserve"> accuracy </w:t>
@@ -915,13 +946,16 @@
         <w:t xml:space="preserve">the </w:t>
       </w:r>
       <w:r>
-        <w:t>features ‘</w:t>
+        <w:t>features</w:t>
+      </w:r>
+      <w:r>
+        <w:t xml:space="preserve">' </w:t>
       </w:r>
       <w:r>
         <w:t>Borough, Critical Flag, Grade, Violation Code, and Inspection Type</w:t>
       </w:r>
       <w:r>
-        <w:t>’</w:t>
+        <w:t>'</w:t>
       </w:r>
       <w:r>
         <w:t xml:space="preserve"> </w:t>
@@ -977,16 +1011,7 @@
         <w:t xml:space="preserve">measured </w:t>
       </w:r>
       <w:r>
-        <w:t xml:space="preserve">to have a 64.8% accuracy </w:t>
-      </w:r>
-      <w:r>
-        <w:t>using the same feature set</w:t>
-      </w:r>
-      <w:r>
-        <w:t xml:space="preserve">. </w:t>
-      </w:r>
-      <w:r>
-        <w:t xml:space="preserve"> </w:t>
+        <w:t xml:space="preserve">to have a 64.8% accuracy using the same feature set.  </w:t>
       </w:r>
       <w:r>
         <w:t>Next</w:t>
@@ -1025,7 +1050,13 @@
         <w:t xml:space="preserve">.  </w:t>
       </w:r>
       <w:r>
-        <w:t>Evaluation of both MLPR and DTR’s performance shows no change in accuracy</w:t>
+        <w:t>Evaluation of both MLPR and DTR</w:t>
+      </w:r>
+      <w:r>
+        <w:t>'</w:t>
+      </w:r>
+      <w:r>
+        <w:t>s performance shows no change in accuracy</w:t>
       </w:r>
       <w:r>
         <w:t xml:space="preserve"> though it did speed up the training </w:t>
@@ -1055,22 +1086,13 @@
         <w:t xml:space="preserve">  </w:t>
       </w:r>
       <w:r>
-        <w:t xml:space="preserve">The </w:t>
-      </w:r>
-      <w:r>
-        <w:t>score distribution</w:t>
-      </w:r>
-      <w:r>
-        <w:t xml:space="preserve"> (see Figure 2)</w:t>
-      </w:r>
-      <w:r>
-        <w:t xml:space="preserve"> suggests that value range partitions between -5 to 15, 16 to 25, 26 to 50, and 50 to 200 are effective—though the official documentation suggests that steps of 10</w:t>
-      </w:r>
-      <w:r>
-        <w:t xml:space="preserve"> between 0 to 100</w:t>
-      </w:r>
-      <w:r>
-        <w:t xml:space="preserve"> </w:t>
+        <w:t>The score distribution (see Figure 2) suggests that value range partitions between -5 to 15, 16 to 25, 26 to 50, and 50 to 200—</w:t>
+      </w:r>
+      <w:r>
+        <w:t>but</w:t>
+      </w:r>
+      <w:r>
+        <w:t xml:space="preserve"> the official documentation suggests that steps of 10 between 0 to 100 </w:t>
       </w:r>
       <w:r>
         <w:rPr>
@@ -1080,10 +1102,7 @@
         <w:t xml:space="preserve">should </w:t>
       </w:r>
       <w:r>
-        <w:t xml:space="preserve">be more accurate.  The disconnect likely comes from erroneous values during the manual data entry.  </w:t>
-      </w:r>
-      <w:r>
-        <w:t xml:space="preserve">The </w:t>
+        <w:t xml:space="preserve">be more accurate.  The disconnect likely comes from erroneous values during the manual data entry.  The </w:t>
       </w:r>
       <w:r>
         <w:t xml:space="preserve">Decision Tree Classifier was able to </w:t>
@@ -1095,13 +1114,25 @@
         <w:t xml:space="preserve">correct bucket with a 93.8% accuracy.  </w:t>
       </w:r>
       <w:r>
-        <w:t>Additional analysis found that the Grade feature has the strongest influence</w:t>
+        <w:t xml:space="preserve">Additional analysis found that the Grade feature has the </w:t>
+      </w:r>
+      <w:r>
+        <w:t>most substantial</w:t>
+      </w:r>
+      <w:r>
+        <w:t xml:space="preserve"> influence</w:t>
       </w:r>
       <w:r>
         <w:t xml:space="preserve"> (see Figure 3)</w:t>
       </w:r>
       <w:r>
-        <w:t xml:space="preserve">, and its removal decreases the Decision Tree Classifier’s accuracy to only 51.7%.  Removing both the Grade and PCA preprocessing increases the One Hot Encoded matrix from 10 to 68 </w:t>
+        <w:t>, and its removal decreases the Decision Tree Classifier</w:t>
+      </w:r>
+      <w:r>
+        <w:t>'</w:t>
+      </w:r>
+      <w:r>
+        <w:t xml:space="preserve">s accuracy to only 51.7%.  Removing both the Grade and PCA preprocessing increases the One Hot Encoded matrix from 10 to 68 </w:t>
       </w:r>
       <w:r>
         <w:t xml:space="preserve">features </w:t>
@@ -1159,24 +1190,14 @@
             <w:r>
               <w:t xml:space="preserve">Figure </w:t>
             </w:r>
-            <w:r>
-              <w:fldChar w:fldCharType="begin"/>
-            </w:r>
-            <w:r>
-              <w:instrText xml:space="preserve"> SEQ Figure \* ARABIC </w:instrText>
-            </w:r>
-            <w:r>
-              <w:fldChar w:fldCharType="separate"/>
-            </w:r>
-            <w:r>
-              <w:rPr>
-                <w:noProof/>
-              </w:rPr>
-              <w:t>2</w:t>
-            </w:r>
-            <w:r>
-              <w:fldChar w:fldCharType="end"/>
-            </w:r>
+            <w:fldSimple w:instr=" SEQ Figure \* ARABIC ">
+              <w:r>
+                <w:rPr>
+                  <w:noProof/>
+                </w:rPr>
+                <w:t>2</w:t>
+              </w:r>
+            </w:fldSimple>
             <w:r>
               <w:t>: Score Distribution</w:t>
             </w:r>
@@ -1197,24 +1218,14 @@
             <w:r>
               <w:t xml:space="preserve">Figure </w:t>
             </w:r>
-            <w:r>
-              <w:fldChar w:fldCharType="begin"/>
-            </w:r>
-            <w:r>
-              <w:instrText xml:space="preserve"> SEQ Figure \* ARABIC </w:instrText>
-            </w:r>
-            <w:r>
-              <w:fldChar w:fldCharType="separate"/>
-            </w:r>
-            <w:r>
-              <w:rPr>
-                <w:noProof/>
-              </w:rPr>
-              <w:t>3</w:t>
-            </w:r>
-            <w:r>
-              <w:fldChar w:fldCharType="end"/>
-            </w:r>
+            <w:fldSimple w:instr=" SEQ Figure \* ARABIC ">
+              <w:r>
+                <w:rPr>
+                  <w:noProof/>
+                </w:rPr>
+                <w:t>3</w:t>
+              </w:r>
+            </w:fldSimple>
             <w:r>
               <w:t xml:space="preserve"> Average Score by Grade</w:t>
             </w:r>
@@ -1427,6 +1438,7 @@
           <w:id w:val="-161315705"/>
           <w:citation/>
         </w:sdtPr>
+        <w:sdtEndPr/>
         <w:sdtContent>
           <w:r>
             <w:fldChar w:fldCharType="begin"/>
@@ -1529,10 +1541,7 @@
         <w:t>the time investment</w:t>
       </w:r>
       <w:r>
-        <w:t xml:space="preserve">.  Both </w:t>
-      </w:r>
-      <w:r>
-        <w:t xml:space="preserve">Witten (2011) and </w:t>
+        <w:t xml:space="preserve">.  Both Witten (2011) and </w:t>
       </w:r>
       <w:proofErr w:type="spellStart"/>
       <w:r>
@@ -1540,16 +1549,7 @@
       </w:r>
       <w:proofErr w:type="spellEnd"/>
       <w:r>
-        <w:t xml:space="preserve"> (2015) </w:t>
-      </w:r>
-      <w:r>
-        <w:t xml:space="preserve">calls out </w:t>
-      </w:r>
-      <w:r>
-        <w:t xml:space="preserve">the criticality of </w:t>
-      </w:r>
-      <w:r>
-        <w:t xml:space="preserve">spending this time upfront </w:t>
+        <w:t xml:space="preserve"> (2015) calls out the criticality of spending this time upfront </w:t>
       </w:r>
       <w:r>
         <w:t>to</w:t>
@@ -1567,19 +1567,13 @@
         <w:t xml:space="preserve">each </w:t>
       </w:r>
       <w:r>
-        <w:t xml:space="preserve">attribute </w:t>
-      </w:r>
-      <w:r>
-        <w:t>means</w:t>
+        <w:t>attribute means</w:t>
       </w:r>
       <w:r>
         <w:t xml:space="preserve"> and (2) basic descriptive statistics</w:t>
       </w:r>
       <w:r>
-        <w:t>.</w:t>
-      </w:r>
-      <w:r>
-        <w:t xml:space="preserve">  As the volume of data increases</w:t>
+        <w:t>.  As the volume of data increases</w:t>
       </w:r>
       <w:r>
         <w:t>,</w:t>
@@ -1594,7 +1588,19 @@
         <w:t>grow and lead to more edge cases.</w:t>
       </w:r>
       <w:r>
-        <w:t xml:space="preserve">  For instance, the documented range of the DOHMH score is between 0 to 100 though the maximum value is 164.  Identifying and removing these erroneous records needs to happen before analysis, or it will skew the statistical model.  However, simply truncating results outside of the range can cause important records to be lost, and there needs to be an investigation into the reason (e.g., missing </w:t>
+        <w:t xml:space="preserve">  For instance, the documented range of the DOHMH score is between 0 to 100 though the maximum value is 164.  Identifying and removing these erroneous records needs to happen before analysis, or it will skew the statistical model.  However, </w:t>
+      </w:r>
+      <w:r>
+        <w:t>mere</w:t>
+      </w:r>
+      <w:r>
+        <w:t xml:space="preserve">ly truncating results outside of the range can cause </w:t>
+      </w:r>
+      <w:r>
+        <w:t>essential</w:t>
+      </w:r>
+      <w:r>
+        <w:t xml:space="preserve"> records to be lost, and there needs to be an investigation into the reason (e.g., missing </w:t>
       </w:r>
       <w:r>
         <w:t>use-</w:t>
@@ -1651,6 +1657,7 @@
           <w:id w:val="456842067"/>
           <w:citation/>
         </w:sdtPr>
+        <w:sdtEndPr/>
         <w:sdtContent>
           <w:r>
             <w:fldChar w:fldCharType="begin"/>
@@ -1673,19 +1680,58 @@
         </w:sdtContent>
       </w:sdt>
       <w:r>
-        <w:t xml:space="preserve">.  For instance, the pipeline might include steps (1) </w:t>
-      </w:r>
-      <w:r>
-        <w:t xml:space="preserve">improving convergence by </w:t>
-      </w:r>
-      <w:r>
-        <w:t>regulariz</w:t>
-      </w:r>
-      <w:r>
-        <w:t>ation</w:t>
-      </w:r>
-      <w:r>
-        <w:t xml:space="preserve"> value ranges, (2) use PCA to reduce dimensionality and training time, and (3) apply Gaussian noise to prevent over-fitting, among other actions.  Each action within the pipeline has numerous parameters that can influence the accuracy of the results.  Algorithms like </w:t>
+        <w:t xml:space="preserve">.  </w:t>
+      </w:r>
+      <w:r>
+        <w:t xml:space="preserve">A data </w:t>
+      </w:r>
+      <w:r>
+        <w:t xml:space="preserve">pipeline might include steps </w:t>
+      </w:r>
+      <w:r>
+        <w:t xml:space="preserve">to </w:t>
+      </w:r>
+      <w:r>
+        <w:t xml:space="preserve">regularize values to </w:t>
+      </w:r>
+      <w:r>
+        <w:t>improv</w:t>
+      </w:r>
+      <w:r>
+        <w:t>e</w:t>
+      </w:r>
+      <w:r>
+        <w:t xml:space="preserve"> convergence</w:t>
+      </w:r>
+      <w:r>
+        <w:t>, then</w:t>
+      </w:r>
+      <w:r>
+        <w:t xml:space="preserve"> </w:t>
+      </w:r>
+      <w:r>
+        <w:t xml:space="preserve">reduce dimensions with </w:t>
+      </w:r>
+      <w:r>
+        <w:t>us</w:t>
+      </w:r>
+      <w:r>
+        <w:t>ing</w:t>
+      </w:r>
+      <w:r>
+        <w:t xml:space="preserve"> PCA</w:t>
+      </w:r>
+      <w:r>
+        <w:t>,</w:t>
+      </w:r>
+      <w:r>
+        <w:t xml:space="preserve"> and </w:t>
+      </w:r>
+      <w:r>
+        <w:t xml:space="preserve">finally </w:t>
+      </w:r>
+      <w:r>
+        <w:t xml:space="preserve">apply Gaussian noise to prevent over-fitting.  Each action within the pipeline has numerous parameters that can influence the accuracy of the results.  Algorithms like </w:t>
       </w:r>
       <w:proofErr w:type="spellStart"/>
       <w:r>
@@ -1770,10 +1816,16 @@
         <w:t xml:space="preserve">become ineffective </w:t>
       </w:r>
       <w:r>
-        <w:t xml:space="preserve">for inference </w:t>
-      </w:r>
-      <w:r>
-        <w:t xml:space="preserve">as the use-case needs General Purpose </w:t>
+        <w:t>for inference</w:t>
+      </w:r>
+      <w:r>
+        <w:t>.  Instead,</w:t>
+      </w:r>
+      <w:r>
+        <w:t xml:space="preserve"> </w:t>
+      </w:r>
+      <w:r>
+        <w:t xml:space="preserve">the use-case needs General Purpose </w:t>
       </w:r>
       <w:r>
         <w:t>Graphics Processing Units (</w:t>
@@ -1799,7 +1851,13 @@
     <w:p>
       <w:r>
         <w:tab/>
-        <w:t>IoT, Cloud, Mobile, and Big Data (ICBM) increase the complexity to perform these steps as the volume, variety, velocity, and veracity add unique challenges.  For instance, production datasets are commonly several factors of magnitude larger than the local resources of a single computer.  Users need to either apply a sampling strategy or rely on distributed data stores</w:t>
+        <w:t xml:space="preserve">IoT, Cloud, Mobile, and Big Data (ICBM) increase the complexity to perform these steps as the volume, variety, velocity, and veracity add unique challenges.  For instance, production datasets are commonly several factors of magnitude </w:t>
+      </w:r>
+      <w:r>
+        <w:t>more significant</w:t>
+      </w:r>
+      <w:r>
+        <w:t xml:space="preserve"> than the local resources of a single computer.  Users need to either apply a sampling strategy or rely on distributed data stores</w:t>
       </w:r>
       <w:r>
         <w:t xml:space="preserve"> (e.g., </w:t>
@@ -1817,7 +1875,13 @@
         <w:t>)</w:t>
       </w:r>
       <w:r>
-        <w:t>.  The time required to train a model can also introduce challenges, as it impacts the user’s ability to iterate</w:t>
+        <w:t>.  The time required to train a model can also introduce challenges, as it impacts the user</w:t>
+      </w:r>
+      <w:r>
+        <w:t>'</w:t>
+      </w:r>
+      <w:r>
+        <w:t>s ability to iterate</w:t>
       </w:r>
       <w:r>
         <w:t xml:space="preserve"> through experiments</w:t>
@@ -1851,6 +1915,7 @@
           <w:id w:val="85046600"/>
           <w:citation/>
         </w:sdtPr>
+        <w:sdtEndPr/>
         <w:sdtContent>
           <w:r>
             <w:fldChar w:fldCharType="begin"/>
@@ -1923,7 +1988,13 @@
         <w:t xml:space="preserve">the </w:t>
       </w:r>
       <w:r>
-        <w:t>CEO of AWS, recently stated that “a</w:t>
+        <w:t xml:space="preserve">CEO of AWS, recently stated that </w:t>
+      </w:r>
+      <w:r>
+        <w:t>"</w:t>
+      </w:r>
+      <w:r>
+        <w:t>a</w:t>
       </w:r>
       <w:r>
         <w:t xml:space="preserve">fter creating these models, substantial </w:t>
@@ -1941,52 +2012,73 @@
         <w:t xml:space="preserve"> necessary to run the inferences.</w:t>
       </w:r>
       <w:r>
-        <w:t>”</w:t>
+        <w:t>"</w:t>
+      </w:r>
+      <w:r>
+        <w:t xml:space="preserve"> </w:t>
+      </w:r>
+      <w:r>
+        <w:t xml:space="preserve">Google is addressing these challenges with custom hardware that runs at the network edge.  By running </w:t>
+      </w:r>
+      <w:r>
+        <w:lastRenderedPageBreak/>
+        <w:t xml:space="preserve">machine learning algorithms at the edge, it removes the need to move these massive workloads </w:t>
+      </w:r>
+      <w:r>
+        <w:t xml:space="preserve">across the network </w:t>
+      </w:r>
+      <w:proofErr w:type="gramStart"/>
+      <w:r>
+        <w:t>and also</w:t>
+      </w:r>
+      <w:proofErr w:type="gramEnd"/>
+      <w:r>
+        <w:t xml:space="preserve"> decreases latency.  Minimizing network latenc</w:t>
+      </w:r>
+      <w:r>
+        <w:t>y</w:t>
+      </w:r>
+      <w:r>
+        <w:t xml:space="preserve"> is critical for many machine learning solutions, such as health and safety monitoring</w:t>
+      </w:r>
+      <w:r>
+        <w:t xml:space="preserve"> or interactive user experiences</w:t>
+      </w:r>
+      <w:r>
+        <w:t xml:space="preserve"> that need to </w:t>
+      </w:r>
+      <w:r>
+        <w:t xml:space="preserve">react </w:t>
+      </w:r>
+      <w:r>
+        <w:t>in real-time.</w:t>
       </w:r>
       <w:r>
         <w:t xml:space="preserve">  </w:t>
       </w:r>
       <w:r>
-        <w:t xml:space="preserve">Google is addressing these challenges with custom hardware that runs at the network edge.  By running machine learning algorithms at the edge, it removes the need to move these massive workloads </w:t>
-      </w:r>
-      <w:r>
-        <w:lastRenderedPageBreak/>
-        <w:t xml:space="preserve">across the network </w:t>
-      </w:r>
-      <w:proofErr w:type="gramStart"/>
-      <w:r>
-        <w:t>and also</w:t>
-      </w:r>
-      <w:proofErr w:type="gramEnd"/>
-      <w:r>
-        <w:t xml:space="preserve"> decreases latency.  Minimizing network latenc</w:t>
-      </w:r>
-      <w:r>
-        <w:t>y</w:t>
-      </w:r>
-      <w:r>
-        <w:t xml:space="preserve"> is critical for many machine learning solutions, such as health and safety monitoring</w:t>
-      </w:r>
-      <w:r>
-        <w:t xml:space="preserve"> or interactive user experiences</w:t>
-      </w:r>
-      <w:r>
-        <w:t xml:space="preserve"> that need to </w:t>
-      </w:r>
-      <w:r>
-        <w:t xml:space="preserve">react </w:t>
-      </w:r>
-      <w:r>
-        <w:t>in real-time.</w:t>
-      </w:r>
-      <w:r>
-        <w:t xml:space="preserve">  </w:t>
-      </w:r>
-      <w:r>
         <w:t>Even after mitigating the physical resource constraints, other obstacles arise from the data variety.</w:t>
       </w:r>
       <w:r>
-        <w:t xml:space="preserve">  Sun et al. (2018) discuss the challenges of text-mining outside of academic scenarios due to spelling errors and locale-specific terms that are difficult to handle.  Similarly, the wide adoption of micro-blogging (e.g., Twitter) requires data practitioners to both determine context and sentiment within 148 characters.  These concepts are pushing the limits of machine learning algorithms as the ‘exceptions to the rule’ are becoming the norm.</w:t>
+        <w:t xml:space="preserve">  Sun et al. (2018) discuss the challenges of text-mining outside of academic scenarios due to spelling errors and locale-specific terms that are difficult to handle.  Similarly, the </w:t>
+      </w:r>
+      <w:r>
+        <w:t>broad</w:t>
+      </w:r>
+      <w:r>
+        <w:t xml:space="preserve"> adoption of micro-blogging (e.g., Twitter) requires data practitioners to both determine context and sentiment within 148 characters.  These concepts are pushing the limits of machine learning algorithms as the </w:t>
+      </w:r>
+      <w:r>
+        <w:t>'</w:t>
+      </w:r>
+      <w:r>
+        <w:t>exceptions to the rule</w:t>
+      </w:r>
+      <w:r>
+        <w:t>'</w:t>
+      </w:r>
+      <w:r>
+        <w:t xml:space="preserve"> are becoming the norm.</w:t>
       </w:r>
     </w:p>
     <w:p>
@@ -2009,7 +2101,13 @@
         <w:t xml:space="preserve">(1) </w:t>
       </w:r>
       <w:r>
-        <w:t xml:space="preserve">the security and privacy of user’s data </w:t>
+        <w:t>the security and privacy of user</w:t>
+      </w:r>
+      <w:r>
+        <w:t>'</w:t>
+      </w:r>
+      <w:r>
+        <w:t xml:space="preserve">s data </w:t>
       </w:r>
       <w:r>
         <w:t xml:space="preserve">and (2) </w:t>
@@ -2025,6 +2123,7 @@
           <w:id w:val="156438171"/>
           <w:citation/>
         </w:sdtPr>
+        <w:sdtEndPr/>
         <w:sdtContent>
           <w:r>
             <w:fldChar w:fldCharType="begin"/>
@@ -2054,6 +2153,7 @@
           <w:id w:val="-346715864"/>
           <w:citation/>
         </w:sdtPr>
+        <w:sdtEndPr/>
         <w:sdtContent>
           <w:r>
             <w:fldChar w:fldCharType="begin"/>
@@ -2082,7 +2182,11 @@
         <w:t>that introduced</w:t>
       </w:r>
       <w:r>
-        <w:t xml:space="preserve"> a long-term impact on the brand and creates a lasting competitive disadvantage.  Both national and international laws, such as the Health Insurance Portability and Accountability Act (HIPAA), the Family Education Rights and Privacy Act (FERPA), and the General Data Protection Regulation (GDPR)—give legislatures the ability to penalize negligence strictly.  These legal requirements create both technical and procedural needs, like encrypting data at rest and in transit</w:t>
+        <w:t xml:space="preserve"> a long-term impact on the brand and creates a lasting competitive disadvantage.  Both national and international laws, such as the Health Insurance Portability and Accountability Act (HIPAA), the Family Education Rights and Privacy Act (FERPA), and the General Data Protection Regulation (GDPR)—give legislatures the ability to penalize negligence strictly.  These legal requirements </w:t>
+      </w:r>
+      <w:r>
+        <w:lastRenderedPageBreak/>
+        <w:t>create both technical and procedural needs, like encrypting data at rest and in transit</w:t>
       </w:r>
       <w:r>
         <w:t xml:space="preserve"> and</w:t>
@@ -2100,7 +2204,10 @@
         <w:t xml:space="preserve"> access to many </w:t>
       </w:r>
       <w:r>
-        <w:t xml:space="preserve">interesting </w:t>
+        <w:t>exotic</w:t>
+      </w:r>
+      <w:r>
+        <w:t xml:space="preserve"> </w:t>
       </w:r>
       <w:r>
         <w:t xml:space="preserve">big data </w:t>
@@ -2113,22 +2220,24 @@
       </w:r>
     </w:p>
     <w:p>
-      <w:bookmarkStart w:id="0" w:name="_GoBack"/>
-      <w:bookmarkEnd w:id="0"/>
-    </w:p>
+      <w:r>
+        <w:br w:type="page"/>
+      </w:r>
+    </w:p>
+    <w:bookmarkStart w:id="0" w:name="_GoBack" w:displacedByCustomXml="next"/>
+    <w:bookmarkEnd w:id="0" w:displacedByCustomXml="next"/>
     <w:sdt>
       <w:sdtPr>
+        <w:rPr>
+          <w:b/>
+        </w:rPr>
         <w:id w:val="-895273626"/>
         <w:docPartObj>
           <w:docPartGallery w:val="Bibliographies"/>
           <w:docPartUnique/>
         </w:docPartObj>
       </w:sdtPr>
-      <w:sdtEndPr>
-        <w:rPr>
-          <w:b/>
-        </w:rPr>
-      </w:sdtEndPr>
+      <w:sdtEndPr/>
       <w:sdtContent>
         <w:p>
           <w:pPr>
@@ -2140,14 +2249,13 @@
         </w:p>
         <w:sdt>
           <w:sdtPr>
+            <w:rPr>
+              <w:b/>
+            </w:rPr>
             <w:id w:val="-573587230"/>
             <w:bibliography/>
           </w:sdtPr>
-          <w:sdtEndPr>
-            <w:rPr>
-              <w:b/>
-            </w:rPr>
-          </w:sdtEndPr>
+          <w:sdtEndPr/>
           <w:sdtContent>
             <w:p>
               <w:pPr>
@@ -2170,7 +2278,19 @@
                 <w:rPr>
                   <w:noProof/>
                 </w:rPr>
-                <w:t xml:space="preserve">DOHMH. (2020, February 15). </w:t>
+                <w:t>DOHMH. (2020, February 15</w:t>
+              </w:r>
+              <w:r>
+                <w:rPr>
+                  <w:noProof/>
+                </w:rPr>
+                <w:t>th</w:t>
+              </w:r>
+              <w:r>
+                <w:rPr>
+                  <w:noProof/>
+                </w:rPr>
+                <w:t xml:space="preserve">). </w:t>
               </w:r>
               <w:r>
                 <w:rPr>
@@ -2257,7 +2377,19 @@
                 <w:rPr>
                   <w:noProof/>
                 </w:rPr>
-                <w:t xml:space="preserve">Jassy, A. (2019, December 3). </w:t>
+                <w:t>Jassy, A. (2019, December 3</w:t>
+              </w:r>
+              <w:r>
+                <w:rPr>
+                  <w:noProof/>
+                </w:rPr>
+                <w:t>rd</w:t>
+              </w:r>
+              <w:r>
+                <w:rPr>
+                  <w:noProof/>
+                </w:rPr>
+                <w:t xml:space="preserve">). </w:t>
               </w:r>
               <w:r>
                 <w:rPr>
@@ -2315,7 +2447,19 @@
                 <w:rPr>
                   <w:noProof/>
                 </w:rPr>
-                <w:t xml:space="preserve">Media Buzz. (2018, April 12). </w:t>
+                <w:t>Media Buzz. (2018, April 12</w:t>
+              </w:r>
+              <w:r>
+                <w:rPr>
+                  <w:noProof/>
+                </w:rPr>
+                <w:t>th</w:t>
+              </w:r>
+              <w:r>
+                <w:rPr>
+                  <w:noProof/>
+                </w:rPr>
+                <w:t xml:space="preserve">). </w:t>
               </w:r>
               <w:r>
                 <w:rPr>
@@ -2344,7 +2488,19 @@
                 <w:rPr>
                   <w:noProof/>
                 </w:rPr>
-                <w:t xml:space="preserve">NYC Health. (2020, February 15). </w:t>
+                <w:t>NYC Health. (2020, February 15</w:t>
+              </w:r>
+              <w:r>
+                <w:rPr>
+                  <w:noProof/>
+                </w:rPr>
+                <w:t>th</w:t>
+              </w:r>
+              <w:r>
+                <w:rPr>
+                  <w:noProof/>
+                </w:rPr>
+                <w:t xml:space="preserve">). </w:t>
               </w:r>
               <w:r>
                 <w:rPr>
@@ -8787,7 +8943,7 @@
 </file>
 
 <file path=customXml/itemProps1.xml><?xml version="1.0" encoding="utf-8"?>
-<ds:datastoreItem xmlns:ds="http://schemas.openxmlformats.org/officeDocument/2006/customXml" ds:itemID="{59F914A6-F2B9-45F1-8E58-717ED0E9F523}">
+<ds:datastoreItem xmlns:ds="http://schemas.openxmlformats.org/officeDocument/2006/customXml" ds:itemID="{7BCE8E8A-936A-47DE-9443-A5279195B2FA}">
   <ds:schemaRefs>
     <ds:schemaRef ds:uri="http://schemas.openxmlformats.org/officeDocument/2006/bibliography"/>
   </ds:schemaRefs>

</xml_diff>